<commit_message>
correct the number of srcnn reference
</commit_message>
<xml_diff>
--- a/Enhancing licence plate numberical charecter detection and extraction using Super Resolution.docx
+++ b/Enhancing licence plate numberical charecter detection and extraction using Super Resolution.docx
@@ -542,21 +542,7 @@
         <w:rPr>
           <w:color w:val="000000" w:themeColor="text1"/>
         </w:rPr>
-        <w:t xml:space="preserve">ow much does image super-resolution can improve the character extraction performance, 2.) Which deep-learning model is better suited for this operation, SRCNN or SRGAN? We first started by obtaining the low-resolution images by </w:t>
-      </w:r>
-      <w:proofErr w:type="gramStart"/>
-      <w:r>
-        <w:rPr>
-          <w:color w:val="000000" w:themeColor="text1"/>
-        </w:rPr>
-        <w:t>down-sampling</w:t>
-      </w:r>
-      <w:proofErr w:type="gramEnd"/>
-      <w:r>
-        <w:rPr>
-          <w:color w:val="000000" w:themeColor="text1"/>
-        </w:rPr>
-        <w:t xml:space="preserve"> the collected images, then using </w:t>
+        <w:t xml:space="preserve">ow much does image super-resolution can improve the character extraction performance, 2.) Which deep-learning model is better suited for this operation, SRCNN or SRGAN? We first started by obtaining the low-resolution images by down-sampling the collected images, then using </w:t>
       </w:r>
       <w:r>
         <w:rPr>
@@ -3139,7 +3125,21 @@
           <w:i w:val="0"/>
           <w:color w:val="000000" w:themeColor="text1"/>
         </w:rPr>
-        <w:t>We used the pre-trained weight for the model [2], so we can bypass the training phase and start at the testing phase. The structure of the model can be seen in</w:t>
+        <w:t>We used the pre-trained weight for the model [</w:t>
+      </w:r>
+      <w:r>
+        <w:rPr>
+          <w:i w:val="0"/>
+          <w:color w:val="000000" w:themeColor="text1"/>
+        </w:rPr>
+        <w:t>15</w:t>
+      </w:r>
+      <w:r>
+        <w:rPr>
+          <w:i w:val="0"/>
+          <w:color w:val="000000" w:themeColor="text1"/>
+        </w:rPr>
+        <w:t>], so we can bypass the training phase and start at the testing phase. The structure of the model can be seen in</w:t>
       </w:r>
       <w:r>
         <w:rPr>
@@ -3223,7 +3223,21 @@
           <w:i w:val="0"/>
           <w:color w:val="000000" w:themeColor="text1"/>
         </w:rPr>
-        <w:t>. The model has 3 layers. Where n is the number of filters and f is the filter size. The set of hyperparameters that we used are: n1 = 128, n2 = 64, n3 = 1 and f1=9, f2 = 3, f3 = 5 respectively. As for the activation function, we used Relu after each of the first two layers to add non-linearity and we used Adam as an optimizer, with a learning rate equal to 0.0003. [2]</w:t>
+        <w:t>. The model has 3 layers. Where n is the number of filters and f is the filter size. The set of hyperparameters that we used are: n1 = 128, n2 = 64, n3 = 1 and f1=9, f2 = 3, f3 = 5 respectively. As for the activation function, we used Relu after each of the first two layers to add non-linearity and we used Adam as an optimizer, with a learning rate equal to 0.0003. [</w:t>
+      </w:r>
+      <w:r>
+        <w:rPr>
+          <w:i w:val="0"/>
+          <w:color w:val="000000" w:themeColor="text1"/>
+        </w:rPr>
+        <w:t>15</w:t>
+      </w:r>
+      <w:r>
+        <w:rPr>
+          <w:i w:val="0"/>
+          <w:color w:val="000000" w:themeColor="text1"/>
+        </w:rPr>
+        <w:t>]</w:t>
       </w:r>
       <w:r>
         <w:rPr>
@@ -4271,17 +4285,17 @@
                 <v:path o:extrusionok="f" gradientshapeok="t" o:connecttype="rect"/>
                 <o:lock v:ext="edit" aspectratio="t"/>
               </v:shapetype>
-              <v:shape id="_x0000_i1025" type="#_x0000_t75" style="width:110.1pt;height:36pt" o:ole="">
+              <v:shape id="_x0000_i1025" type="#_x0000_t75" style="width:110pt;height:36pt" o:ole="">
                 <v:imagedata r:id="rId13" o:title=""/>
               </v:shape>
-              <o:OLEObject Type="Embed" ProgID="Equation.DSMT4" ShapeID="_x0000_i1025" DrawAspect="Content" ObjectID="_1700641516" r:id="rId14"/>
+              <o:OLEObject Type="Embed" ProgID="Equation.DSMT4" ShapeID="_x0000_i1025" DrawAspect="Content" ObjectID="_1700643076" r:id="rId14"/>
             </w:object>
           </mc:Choice>
           <mc:Fallback>
             <w:object>
               <w:drawing>
-                <wp:inline distT="0" distB="0" distL="0" distR="0" wp14:anchorId="18900833" wp14:editId="101B93E4">
-                  <wp:extent cx="1398270" cy="457200"/>
+                <wp:inline distT="0" distB="0" distL="0" distR="0" wp14:anchorId="1AA37AA4" wp14:editId="412E27D9">
+                  <wp:extent cx="1397000" cy="457200"/>
                   <wp:effectExtent l="0" t="0" r="0" b="0"/>
                   <wp:docPr id="1" name="Object 1"/>
                   <wp:cNvGraphicFramePr>
@@ -4296,7 +4310,7 @@
                             <a:picLocks noChangeAspect="1" noChangeArrowheads="1"/>
                             <a:extLst>
                               <a:ext uri="{837473B0-CC2E-450a-ABE3-18F120FF3D37}">
-                                <a15:objectPr xmlns:a15="http://schemas.microsoft.com/office/drawing/2012/main" objectId="_1700641516" isActiveX="0" linkType=""/>
+                                <a15:objectPr xmlns:a15="http://schemas.microsoft.com/office/drawing/2012/main" objectId="_1700643076" isActiveX="0" linkType=""/>
                               </a:ext>
                             </a:extLst>
                           </pic:cNvPicPr>
@@ -4317,7 +4331,7 @@
                         <pic:spPr bwMode="auto">
                           <a:xfrm>
                             <a:off x="0" y="0"/>
-                            <a:ext cx="1398270" cy="457200"/>
+                            <a:ext cx="1397000" cy="457200"/>
                           </a:xfrm>
                           <a:prstGeom prst="rect">
                             <a:avLst/>
@@ -4526,13 +4540,13 @@
               <v:shape id="_x0000_i1026" type="#_x0000_t75" style="width:138pt;height:30pt" o:ole="">
                 <v:imagedata r:id="rId16" o:title=""/>
               </v:shape>
-              <o:OLEObject Type="Embed" ProgID="Equation.DSMT4" ShapeID="_x0000_i1026" DrawAspect="Content" ObjectID="_1700641517" r:id="rId17"/>
+              <o:OLEObject Type="Embed" ProgID="Equation.DSMT4" ShapeID="_x0000_i1026" DrawAspect="Content" ObjectID="_1700643077" r:id="rId17"/>
             </w:object>
           </mc:Choice>
           <mc:Fallback>
             <w:object>
               <w:drawing>
-                <wp:inline distT="0" distB="0" distL="0" distR="0" wp14:anchorId="7B76164E" wp14:editId="69534F15">
+                <wp:inline distT="0" distB="0" distL="0" distR="0" wp14:anchorId="0DA86C55" wp14:editId="57E6E934">
                   <wp:extent cx="1752600" cy="381000"/>
                   <wp:effectExtent l="0" t="0" r="0" b="0"/>
                   <wp:docPr id="1" name="Object 2"/>
@@ -4548,7 +4562,7 @@
                             <a:picLocks noChangeAspect="1" noChangeArrowheads="1"/>
                             <a:extLst>
                               <a:ext uri="{837473B0-CC2E-450a-ABE3-18F120FF3D37}">
-                                <a15:objectPr xmlns:a15="http://schemas.microsoft.com/office/drawing/2012/main" objectId="_1700641517" isActiveX="0" linkType=""/>
+                                <a15:objectPr xmlns:a15="http://schemas.microsoft.com/office/drawing/2012/main" objectId="_1700643077" isActiveX="0" linkType=""/>
                               </a:ext>
                             </a:extLst>
                           </pic:cNvPicPr>
@@ -5025,17 +5039,17 @@
         <mc:AlternateContent>
           <mc:Choice Requires="v">
             <w:object w:dxaOrig="183pt" w:dyaOrig="31.95pt" w14:anchorId="010D98E1">
-              <v:shape id="_x0000_i1027" type="#_x0000_t75" style="width:183pt;height:32.1pt" o:ole="">
+              <v:shape id="_x0000_i1027" type="#_x0000_t75" style="width:183pt;height:32pt" o:ole="">
                 <v:imagedata r:id="rId19" o:title=""/>
               </v:shape>
-              <o:OLEObject Type="Embed" ProgID="Equation.DSMT4" ShapeID="_x0000_i1027" DrawAspect="Content" ObjectID="_1700641518" r:id="rId20"/>
+              <o:OLEObject Type="Embed" ProgID="Equation.DSMT4" ShapeID="_x0000_i1027" DrawAspect="Content" ObjectID="_1700643078" r:id="rId20"/>
             </w:object>
           </mc:Choice>
           <mc:Fallback>
             <w:object>
               <w:drawing>
-                <wp:inline distT="0" distB="0" distL="0" distR="0" wp14:anchorId="6DF5B162" wp14:editId="29E63018">
-                  <wp:extent cx="2324100" cy="407670"/>
+                <wp:inline distT="0" distB="0" distL="0" distR="0" wp14:anchorId="13B0E281" wp14:editId="5787A1D2">
+                  <wp:extent cx="2324100" cy="406400"/>
                   <wp:effectExtent l="0" t="0" r="0" b="0"/>
                   <wp:docPr id="1" name="Object 3"/>
                   <wp:cNvGraphicFramePr>
@@ -5050,7 +5064,7 @@
                             <a:picLocks noChangeAspect="1" noChangeArrowheads="1"/>
                             <a:extLst>
                               <a:ext uri="{837473B0-CC2E-450a-ABE3-18F120FF3D37}">
-                                <a15:objectPr xmlns:a15="http://schemas.microsoft.com/office/drawing/2012/main" objectId="_1700641518" isActiveX="0" linkType=""/>
+                                <a15:objectPr xmlns:a15="http://schemas.microsoft.com/office/drawing/2012/main" objectId="_1700643078" isActiveX="0" linkType=""/>
                               </a:ext>
                             </a:extLst>
                           </pic:cNvPicPr>
@@ -5071,7 +5085,7 @@
                         <pic:spPr bwMode="auto">
                           <a:xfrm>
                             <a:off x="0" y="0"/>
-                            <a:ext cx="2324100" cy="407670"/>
+                            <a:ext cx="2324100" cy="406400"/>
                           </a:xfrm>
                           <a:prstGeom prst="rect">
                             <a:avLst/>
@@ -5237,18 +5251,18 @@
         <mc:AlternateContent>
           <mc:Choice Requires="v">
             <w:object w:dxaOrig="13pt" w:dyaOrig="15pt" w14:anchorId="500FBEB0">
-              <v:shape id="_x0000_i1028" type="#_x0000_t75" style="width:12.9pt;height:15pt" o:ole="">
+              <v:shape id="_x0000_i1028" type="#_x0000_t75" style="width:13pt;height:15pt" o:ole="">
                 <v:imagedata r:id="rId22" o:title=""/>
               </v:shape>
-              <o:OLEObject Type="Embed" ProgID="Equation.DSMT4" ShapeID="_x0000_i1028" DrawAspect="Content" ObjectID="_1700641519" r:id="rId23"/>
+              <o:OLEObject Type="Embed" ProgID="Equation.DSMT4" ShapeID="_x0000_i1028" DrawAspect="Content" ObjectID="_1700643079" r:id="rId23"/>
             </w:object>
           </mc:Choice>
           <mc:Fallback>
             <w:object>
               <w:drawing>
-                <wp:inline distT="0" distB="0" distL="0" distR="0" wp14:anchorId="3D685C46" wp14:editId="13C6C4C4">
-                  <wp:extent cx="163830" cy="190500"/>
-                  <wp:effectExtent l="0" t="0" r="7620" b="0"/>
+                <wp:inline distT="0" distB="0" distL="0" distR="0" wp14:anchorId="6FC6B469" wp14:editId="5C318841">
+                  <wp:extent cx="165100" cy="190500"/>
+                  <wp:effectExtent l="0" t="0" r="6350" b="0"/>
                   <wp:docPr id="1" name="Object 4"/>
                   <wp:cNvGraphicFramePr>
                     <a:graphicFrameLocks xmlns:a="http://purl.oclc.org/ooxml/drawingml/main" noChangeAspect="1"/>
@@ -5262,7 +5276,7 @@
                             <a:picLocks noChangeAspect="1" noChangeArrowheads="1"/>
                             <a:extLst>
                               <a:ext uri="{837473B0-CC2E-450a-ABE3-18F120FF3D37}">
-                                <a15:objectPr xmlns:a15="http://schemas.microsoft.com/office/drawing/2012/main" objectId="_1700641519" isActiveX="0" linkType=""/>
+                                <a15:objectPr xmlns:a15="http://schemas.microsoft.com/office/drawing/2012/main" objectId="_1700643079" isActiveX="0" linkType=""/>
                               </a:ext>
                             </a:extLst>
                           </pic:cNvPicPr>
@@ -5283,7 +5297,7 @@
                         <pic:spPr bwMode="auto">
                           <a:xfrm>
                             <a:off x="0" y="0"/>
-                            <a:ext cx="163830" cy="190500"/>
+                            <a:ext cx="165100" cy="190500"/>
                           </a:xfrm>
                           <a:prstGeom prst="rect">
                             <a:avLst/>
@@ -5326,18 +5340,18 @@
         <mc:AlternateContent>
           <mc:Choice Requires="v">
             <w:object w:dxaOrig="9pt" w:dyaOrig="10pt" w14:anchorId="495BE421">
-              <v:shape id="_x0000_i1029" type="#_x0000_t75" style="width:9pt;height:9.9pt" o:ole="">
+              <v:shape id="_x0000_i1029" type="#_x0000_t75" style="width:9pt;height:10pt" o:ole="">
                 <v:imagedata r:id="rId25" o:title=""/>
               </v:shape>
-              <o:OLEObject Type="Embed" ProgID="Equation.DSMT4" ShapeID="_x0000_i1029" DrawAspect="Content" ObjectID="_1700641520" r:id="rId26"/>
+              <o:OLEObject Type="Embed" ProgID="Equation.DSMT4" ShapeID="_x0000_i1029" DrawAspect="Content" ObjectID="_1700643080" r:id="rId26"/>
             </w:object>
           </mc:Choice>
           <mc:Fallback>
             <w:object>
               <w:drawing>
-                <wp:inline distT="0" distB="0" distL="0" distR="0" wp14:anchorId="36AD4C26" wp14:editId="0EA5D5BF">
-                  <wp:extent cx="114300" cy="125730"/>
-                  <wp:effectExtent l="0" t="0" r="0" b="7620"/>
+                <wp:inline distT="0" distB="0" distL="0" distR="0" wp14:anchorId="14078EF5" wp14:editId="70D58E7E">
+                  <wp:extent cx="114300" cy="127000"/>
+                  <wp:effectExtent l="0" t="0" r="0" b="6350"/>
                   <wp:docPr id="5" name="Object 5"/>
                   <wp:cNvGraphicFramePr>
                     <a:graphicFrameLocks xmlns:a="http://purl.oclc.org/ooxml/drawingml/main" noChangeAspect="1"/>
@@ -5351,7 +5365,7 @@
                             <a:picLocks noChangeAspect="1" noChangeArrowheads="1"/>
                             <a:extLst>
                               <a:ext uri="{837473B0-CC2E-450a-ABE3-18F120FF3D37}">
-                                <a15:objectPr xmlns:a15="http://schemas.microsoft.com/office/drawing/2012/main" objectId="_1700641520" isActiveX="0" linkType=""/>
+                                <a15:objectPr xmlns:a15="http://schemas.microsoft.com/office/drawing/2012/main" objectId="_1700643080" isActiveX="0" linkType=""/>
                               </a:ext>
                             </a:extLst>
                           </pic:cNvPicPr>
@@ -5372,7 +5386,7 @@
                         <pic:spPr bwMode="auto">
                           <a:xfrm>
                             <a:off x="0" y="0"/>
-                            <a:ext cx="114300" cy="125730"/>
+                            <a:ext cx="114300" cy="127000"/>
                           </a:xfrm>
                           <a:prstGeom prst="rect">
                             <a:avLst/>
@@ -5415,18 +5429,18 @@
         <mc:AlternateContent>
           <mc:Choice Requires="v">
             <w:object w:dxaOrig="13.95pt" w:dyaOrig="16pt" w14:anchorId="5DD1FFD1">
-              <v:shape id="_x0000_i1030" type="#_x0000_t75" style="width:14.1pt;height:15.9pt" o:ole="">
+              <v:shape id="_x0000_i1030" type="#_x0000_t75" style="width:14pt;height:16pt" o:ole="">
                 <v:imagedata r:id="rId28" o:title=""/>
               </v:shape>
-              <o:OLEObject Type="Embed" ProgID="Equation.DSMT4" ShapeID="_x0000_i1030" DrawAspect="Content" ObjectID="_1700641521" r:id="rId29"/>
+              <o:OLEObject Type="Embed" ProgID="Equation.DSMT4" ShapeID="_x0000_i1030" DrawAspect="Content" ObjectID="_1700643081" r:id="rId29"/>
             </w:object>
           </mc:Choice>
           <mc:Fallback>
             <w:object>
               <w:drawing>
-                <wp:inline distT="0" distB="0" distL="0" distR="0" wp14:anchorId="62C61421" wp14:editId="41EA45C4">
-                  <wp:extent cx="179070" cy="201930"/>
-                  <wp:effectExtent l="0" t="0" r="0" b="7620"/>
+                <wp:inline distT="0" distB="0" distL="0" distR="0" wp14:anchorId="42C59C71" wp14:editId="3B801225">
+                  <wp:extent cx="177800" cy="203200"/>
+                  <wp:effectExtent l="0" t="0" r="0" b="6350"/>
                   <wp:docPr id="6" name="Object 6"/>
                   <wp:cNvGraphicFramePr>
                     <a:graphicFrameLocks xmlns:a="http://purl.oclc.org/ooxml/drawingml/main" noChangeAspect="1"/>
@@ -5440,7 +5454,7 @@
                             <a:picLocks noChangeAspect="1" noChangeArrowheads="1"/>
                             <a:extLst>
                               <a:ext uri="{837473B0-CC2E-450a-ABE3-18F120FF3D37}">
-                                <a15:objectPr xmlns:a15="http://schemas.microsoft.com/office/drawing/2012/main" objectId="_1700641521" isActiveX="0" linkType=""/>
+                                <a15:objectPr xmlns:a15="http://schemas.microsoft.com/office/drawing/2012/main" objectId="_1700643081" isActiveX="0" linkType=""/>
                               </a:ext>
                             </a:extLst>
                           </pic:cNvPicPr>
@@ -5461,7 +5475,7 @@
                         <pic:spPr bwMode="auto">
                           <a:xfrm>
                             <a:off x="0" y="0"/>
-                            <a:ext cx="179070" cy="201930"/>
+                            <a:ext cx="177800" cy="203200"/>
                           </a:xfrm>
                           <a:prstGeom prst="rect">
                             <a:avLst/>
@@ -5497,18 +5511,18 @@
         <mc:AlternateContent>
           <mc:Choice Requires="v">
             <w:object w:dxaOrig="10pt" w:dyaOrig="12pt" w14:anchorId="6D12474C">
-              <v:shape id="_x0000_i1031" type="#_x0000_t75" style="width:9.9pt;height:12pt" o:ole="">
+              <v:shape id="_x0000_i1031" type="#_x0000_t75" style="width:10pt;height:12pt" o:ole="">
                 <v:imagedata r:id="rId31" o:title=""/>
               </v:shape>
-              <o:OLEObject Type="Embed" ProgID="Equation.DSMT4" ShapeID="_x0000_i1031" DrawAspect="Content" ObjectID="_1700641522" r:id="rId32"/>
+              <o:OLEObject Type="Embed" ProgID="Equation.DSMT4" ShapeID="_x0000_i1031" DrawAspect="Content" ObjectID="_1700643082" r:id="rId32"/>
             </w:object>
           </mc:Choice>
           <mc:Fallback>
             <w:object>
               <w:drawing>
-                <wp:inline distT="0" distB="0" distL="0" distR="0" wp14:anchorId="2F430576" wp14:editId="70AA3EB1">
-                  <wp:extent cx="125730" cy="152400"/>
-                  <wp:effectExtent l="0" t="0" r="7620" b="0"/>
+                <wp:inline distT="0" distB="0" distL="0" distR="0" wp14:anchorId="75873351" wp14:editId="0CB30CAA">
+                  <wp:extent cx="127000" cy="152400"/>
+                  <wp:effectExtent l="0" t="0" r="6350" b="0"/>
                   <wp:docPr id="1" name="Object 7"/>
                   <wp:cNvGraphicFramePr>
                     <a:graphicFrameLocks xmlns:a="http://purl.oclc.org/ooxml/drawingml/main" noChangeAspect="1"/>
@@ -5522,7 +5536,7 @@
                             <a:picLocks noChangeAspect="1" noChangeArrowheads="1"/>
                             <a:extLst>
                               <a:ext uri="{837473B0-CC2E-450a-ABE3-18F120FF3D37}">
-                                <a15:objectPr xmlns:a15="http://schemas.microsoft.com/office/drawing/2012/main" objectId="_1700641522" isActiveX="0" linkType=""/>
+                                <a15:objectPr xmlns:a15="http://schemas.microsoft.com/office/drawing/2012/main" objectId="_1700643082" isActiveX="0" linkType=""/>
                               </a:ext>
                             </a:extLst>
                           </pic:cNvPicPr>
@@ -5543,7 +5557,7 @@
                         <pic:spPr bwMode="auto">
                           <a:xfrm>
                             <a:off x="0" y="0"/>
-                            <a:ext cx="125730" cy="152400"/>
+                            <a:ext cx="127000" cy="152400"/>
                           </a:xfrm>
                           <a:prstGeom prst="rect">
                             <a:avLst/>
@@ -5586,18 +5600,18 @@
         <mc:AlternateContent>
           <mc:Choice Requires="v">
             <w:object w:dxaOrig="17pt" w:dyaOrig="16pt" w14:anchorId="11C9516C">
-              <v:shape id="_x0000_i1032" type="#_x0000_t75" style="width:17.1pt;height:15.9pt" o:ole="">
+              <v:shape id="_x0000_i1032" type="#_x0000_t75" style="width:17pt;height:16pt" o:ole="">
                 <v:imagedata r:id="rId34" o:title=""/>
               </v:shape>
-              <o:OLEObject Type="Embed" ProgID="Equation.DSMT4" ShapeID="_x0000_i1032" DrawAspect="Content" ObjectID="_1700641523" r:id="rId35"/>
+              <o:OLEObject Type="Embed" ProgID="Equation.DSMT4" ShapeID="_x0000_i1032" DrawAspect="Content" ObjectID="_1700643083" r:id="rId35"/>
             </w:object>
           </mc:Choice>
           <mc:Fallback>
             <w:object>
               <w:drawing>
-                <wp:inline distT="0" distB="0" distL="0" distR="0" wp14:anchorId="4D51DEB2" wp14:editId="135FD045">
-                  <wp:extent cx="217170" cy="201930"/>
-                  <wp:effectExtent l="0" t="0" r="0" b="7620"/>
+                <wp:inline distT="0" distB="0" distL="0" distR="0" wp14:anchorId="16700D49" wp14:editId="29F58E65">
+                  <wp:extent cx="215900" cy="203200"/>
+                  <wp:effectExtent l="0" t="0" r="0" b="6350"/>
                   <wp:docPr id="8" name="Object 8"/>
                   <wp:cNvGraphicFramePr>
                     <a:graphicFrameLocks xmlns:a="http://purl.oclc.org/ooxml/drawingml/main" noChangeAspect="1"/>
@@ -5611,7 +5625,7 @@
                             <a:picLocks noChangeAspect="1" noChangeArrowheads="1"/>
                             <a:extLst>
                               <a:ext uri="{837473B0-CC2E-450a-ABE3-18F120FF3D37}">
-                                <a15:objectPr xmlns:a15="http://schemas.microsoft.com/office/drawing/2012/main" objectId="_1700641523" isActiveX="0" linkType=""/>
+                                <a15:objectPr xmlns:a15="http://schemas.microsoft.com/office/drawing/2012/main" objectId="_1700643083" isActiveX="0" linkType=""/>
                               </a:ext>
                             </a:extLst>
                           </pic:cNvPicPr>
@@ -5632,7 +5646,7 @@
                         <pic:spPr bwMode="auto">
                           <a:xfrm>
                             <a:off x="0" y="0"/>
-                            <a:ext cx="217170" cy="201930"/>
+                            <a:ext cx="215900" cy="203200"/>
                           </a:xfrm>
                           <a:prstGeom prst="rect">
                             <a:avLst/>
@@ -5668,18 +5682,18 @@
         <mc:AlternateContent>
           <mc:Choice Requires="v">
             <w:object w:dxaOrig="9pt" w:dyaOrig="10pt" w14:anchorId="306AC181">
-              <v:shape id="_x0000_i1033" type="#_x0000_t75" style="width:9pt;height:9.9pt" o:ole="">
+              <v:shape id="_x0000_i1033" type="#_x0000_t75" style="width:9pt;height:10pt" o:ole="">
                 <v:imagedata r:id="rId25" o:title=""/>
               </v:shape>
-              <o:OLEObject Type="Embed" ProgID="Equation.DSMT4" ShapeID="_x0000_i1033" DrawAspect="Content" ObjectID="_1700641524" r:id="rId37"/>
+              <o:OLEObject Type="Embed" ProgID="Equation.DSMT4" ShapeID="_x0000_i1033" DrawAspect="Content" ObjectID="_1700643084" r:id="rId37"/>
             </w:object>
           </mc:Choice>
           <mc:Fallback>
             <w:object>
               <w:drawing>
-                <wp:inline distT="0" distB="0" distL="0" distR="0" wp14:anchorId="29FCA6D2" wp14:editId="07AE1FE4">
-                  <wp:extent cx="114300" cy="125730"/>
-                  <wp:effectExtent l="0" t="0" r="0" b="7620"/>
+                <wp:inline distT="0" distB="0" distL="0" distR="0" wp14:anchorId="34EA249F" wp14:editId="2A8744FC">
+                  <wp:extent cx="114300" cy="127000"/>
+                  <wp:effectExtent l="0" t="0" r="0" b="6350"/>
                   <wp:docPr id="9" name="Object 9"/>
                   <wp:cNvGraphicFramePr>
                     <a:graphicFrameLocks xmlns:a="http://purl.oclc.org/ooxml/drawingml/main" noChangeAspect="1"/>
@@ -5693,7 +5707,7 @@
                             <a:picLocks noChangeAspect="1" noChangeArrowheads="1"/>
                             <a:extLst>
                               <a:ext uri="{837473B0-CC2E-450a-ABE3-18F120FF3D37}">
-                                <a15:objectPr xmlns:a15="http://schemas.microsoft.com/office/drawing/2012/main" objectId="_1700641524" isActiveX="0" linkType=""/>
+                                <a15:objectPr xmlns:a15="http://schemas.microsoft.com/office/drawing/2012/main" objectId="_1700643084" isActiveX="0" linkType=""/>
                               </a:ext>
                             </a:extLst>
                           </pic:cNvPicPr>
@@ -5714,7 +5728,7 @@
                         <pic:spPr bwMode="auto">
                           <a:xfrm>
                             <a:off x="0" y="0"/>
-                            <a:ext cx="114300" cy="125730"/>
+                            <a:ext cx="114300" cy="127000"/>
                           </a:xfrm>
                           <a:prstGeom prst="rect">
                             <a:avLst/>
@@ -5757,17 +5771,17 @@
         <mc:AlternateContent>
           <mc:Choice Requires="v">
             <w:object w:dxaOrig="17pt" w:dyaOrig="17pt" w14:anchorId="232E61AE">
-              <v:shape id="_x0000_i1034" type="#_x0000_t75" style="width:17.1pt;height:17.1pt" o:ole="">
+              <v:shape id="_x0000_i1034" type="#_x0000_t75" style="width:17pt;height:17pt" o:ole="">
                 <v:imagedata r:id="rId38" o:title=""/>
               </v:shape>
-              <o:OLEObject Type="Embed" ProgID="Equation.DSMT4" ShapeID="_x0000_i1034" DrawAspect="Content" ObjectID="_1700641525" r:id="rId39"/>
+              <o:OLEObject Type="Embed" ProgID="Equation.DSMT4" ShapeID="_x0000_i1034" DrawAspect="Content" ObjectID="_1700643085" r:id="rId39"/>
             </w:object>
           </mc:Choice>
           <mc:Fallback>
             <w:object>
               <w:drawing>
-                <wp:inline distT="0" distB="0" distL="0" distR="0" wp14:anchorId="3B6A2F82" wp14:editId="13EB1071">
-                  <wp:extent cx="217170" cy="217170"/>
+                <wp:inline distT="0" distB="0" distL="0" distR="0" wp14:anchorId="46B5D9C3" wp14:editId="10C29F42">
+                  <wp:extent cx="215900" cy="215900"/>
                   <wp:effectExtent l="0" t="0" r="0" b="0"/>
                   <wp:docPr id="10" name="Object 10"/>
                   <wp:cNvGraphicFramePr>
@@ -5782,7 +5796,7 @@
                             <a:picLocks noChangeAspect="1" noChangeArrowheads="1"/>
                             <a:extLst>
                               <a:ext uri="{837473B0-CC2E-450a-ABE3-18F120FF3D37}">
-                                <a15:objectPr xmlns:a15="http://schemas.microsoft.com/office/drawing/2012/main" objectId="_1700641525" isActiveX="0" linkType=""/>
+                                <a15:objectPr xmlns:a15="http://schemas.microsoft.com/office/drawing/2012/main" objectId="_1700643085" isActiveX="0" linkType=""/>
                               </a:ext>
                             </a:extLst>
                           </pic:cNvPicPr>
@@ -5803,7 +5817,7 @@
                         <pic:spPr bwMode="auto">
                           <a:xfrm>
                             <a:off x="0" y="0"/>
-                            <a:ext cx="217170" cy="217170"/>
+                            <a:ext cx="215900" cy="215900"/>
                           </a:xfrm>
                           <a:prstGeom prst="rect">
                             <a:avLst/>
@@ -5839,18 +5853,18 @@
         <mc:AlternateContent>
           <mc:Choice Requires="v">
             <w:object w:dxaOrig="10pt" w:dyaOrig="12pt" w14:anchorId="4DE3E724">
-              <v:shape id="_x0000_i1035" type="#_x0000_t75" style="width:9.9pt;height:12pt" o:ole="">
+              <v:shape id="_x0000_i1035" type="#_x0000_t75" style="width:10pt;height:12pt" o:ole="">
                 <v:imagedata r:id="rId31" o:title=""/>
               </v:shape>
-              <o:OLEObject Type="Embed" ProgID="Equation.DSMT4" ShapeID="_x0000_i1035" DrawAspect="Content" ObjectID="_1700641526" r:id="rId41"/>
+              <o:OLEObject Type="Embed" ProgID="Equation.DSMT4" ShapeID="_x0000_i1035" DrawAspect="Content" ObjectID="_1700643086" r:id="rId41"/>
             </w:object>
           </mc:Choice>
           <mc:Fallback>
             <w:object>
               <w:drawing>
-                <wp:inline distT="0" distB="0" distL="0" distR="0" wp14:anchorId="7B3B983F" wp14:editId="3CF24B28">
-                  <wp:extent cx="125730" cy="152400"/>
-                  <wp:effectExtent l="0" t="0" r="7620" b="0"/>
+                <wp:inline distT="0" distB="0" distL="0" distR="0" wp14:anchorId="03197A7C" wp14:editId="4D27A2D0">
+                  <wp:extent cx="127000" cy="152400"/>
+                  <wp:effectExtent l="0" t="0" r="6350" b="0"/>
                   <wp:docPr id="11" name="Object 11"/>
                   <wp:cNvGraphicFramePr>
                     <a:graphicFrameLocks xmlns:a="http://purl.oclc.org/ooxml/drawingml/main" noChangeAspect="1"/>
@@ -5864,7 +5878,7 @@
                             <a:picLocks noChangeAspect="1" noChangeArrowheads="1"/>
                             <a:extLst>
                               <a:ext uri="{837473B0-CC2E-450a-ABE3-18F120FF3D37}">
-                                <a15:objectPr xmlns:a15="http://schemas.microsoft.com/office/drawing/2012/main" objectId="_1700641526" isActiveX="0" linkType=""/>
+                                <a15:objectPr xmlns:a15="http://schemas.microsoft.com/office/drawing/2012/main" objectId="_1700643086" isActiveX="0" linkType=""/>
                               </a:ext>
                             </a:extLst>
                           </pic:cNvPicPr>
@@ -5885,7 +5899,7 @@
                         <pic:spPr bwMode="auto">
                           <a:xfrm>
                             <a:off x="0" y="0"/>
-                            <a:ext cx="125730" cy="152400"/>
+                            <a:ext cx="127000" cy="152400"/>
                           </a:xfrm>
                           <a:prstGeom prst="rect">
                             <a:avLst/>
@@ -5928,18 +5942,18 @@
         <mc:AlternateContent>
           <mc:Choice Requires="v">
             <w:object w:dxaOrig="16pt" w:dyaOrig="16pt" w14:anchorId="70DBBE82">
-              <v:shape id="_x0000_i1036" type="#_x0000_t75" style="width:15.9pt;height:15.9pt" o:ole="">
+              <v:shape id="_x0000_i1036" type="#_x0000_t75" style="width:16pt;height:16pt" o:ole="">
                 <v:imagedata r:id="rId42" o:title=""/>
               </v:shape>
-              <o:OLEObject Type="Embed" ProgID="Equation.DSMT4" ShapeID="_x0000_i1036" DrawAspect="Content" ObjectID="_1700641527" r:id="rId43"/>
+              <o:OLEObject Type="Embed" ProgID="Equation.DSMT4" ShapeID="_x0000_i1036" DrawAspect="Content" ObjectID="_1700643087" r:id="rId43"/>
             </w:object>
           </mc:Choice>
           <mc:Fallback>
             <w:object>
               <w:drawing>
-                <wp:inline distT="0" distB="0" distL="0" distR="0" wp14:anchorId="3AA90A59" wp14:editId="20C37FB0">
-                  <wp:extent cx="201930" cy="201930"/>
-                  <wp:effectExtent l="0" t="0" r="7620" b="7620"/>
+                <wp:inline distT="0" distB="0" distL="0" distR="0" wp14:anchorId="28FB1351" wp14:editId="1145B3E8">
+                  <wp:extent cx="203200" cy="203200"/>
+                  <wp:effectExtent l="0" t="0" r="6350" b="6350"/>
                   <wp:docPr id="12" name="Object 12"/>
                   <wp:cNvGraphicFramePr>
                     <a:graphicFrameLocks xmlns:a="http://purl.oclc.org/ooxml/drawingml/main" noChangeAspect="1"/>
@@ -5953,7 +5967,7 @@
                             <a:picLocks noChangeAspect="1" noChangeArrowheads="1"/>
                             <a:extLst>
                               <a:ext uri="{837473B0-CC2E-450a-ABE3-18F120FF3D37}">
-                                <a15:objectPr xmlns:a15="http://schemas.microsoft.com/office/drawing/2012/main" objectId="_1700641527" isActiveX="0" linkType=""/>
+                                <a15:objectPr xmlns:a15="http://schemas.microsoft.com/office/drawing/2012/main" objectId="_1700643087" isActiveX="0" linkType=""/>
                               </a:ext>
                             </a:extLst>
                           </pic:cNvPicPr>
@@ -5974,7 +5988,7 @@
                         <pic:spPr bwMode="auto">
                           <a:xfrm>
                             <a:off x="0" y="0"/>
-                            <a:ext cx="201930" cy="201930"/>
+                            <a:ext cx="203200" cy="203200"/>
                           </a:xfrm>
                           <a:prstGeom prst="rect">
                             <a:avLst/>
@@ -6010,18 +6024,18 @@
         <mc:AlternateContent>
           <mc:Choice Requires="v">
             <w:object w:dxaOrig="9pt" w:dyaOrig="10pt" w14:anchorId="54501975">
-              <v:shape id="_x0000_i1037" type="#_x0000_t75" style="width:9pt;height:9.9pt" o:ole="">
+              <v:shape id="_x0000_i1037" type="#_x0000_t75" style="width:9pt;height:10pt" o:ole="">
                 <v:imagedata r:id="rId25" o:title=""/>
               </v:shape>
-              <o:OLEObject Type="Embed" ProgID="Equation.DSMT4" ShapeID="_x0000_i1037" DrawAspect="Content" ObjectID="_1700641528" r:id="rId45"/>
+              <o:OLEObject Type="Embed" ProgID="Equation.DSMT4" ShapeID="_x0000_i1037" DrawAspect="Content" ObjectID="_1700643088" r:id="rId45"/>
             </w:object>
           </mc:Choice>
           <mc:Fallback>
             <w:object>
               <w:drawing>
-                <wp:inline distT="0" distB="0" distL="0" distR="0" wp14:anchorId="46A0C42D" wp14:editId="3B9C8F79">
-                  <wp:extent cx="114300" cy="125730"/>
-                  <wp:effectExtent l="0" t="0" r="0" b="7620"/>
+                <wp:inline distT="0" distB="0" distL="0" distR="0" wp14:anchorId="1ED974AE" wp14:editId="06237FA2">
+                  <wp:extent cx="114300" cy="127000"/>
+                  <wp:effectExtent l="0" t="0" r="0" b="6350"/>
                   <wp:docPr id="13" name="Object 13"/>
                   <wp:cNvGraphicFramePr>
                     <a:graphicFrameLocks xmlns:a="http://purl.oclc.org/ooxml/drawingml/main" noChangeAspect="1"/>
@@ -6035,7 +6049,7 @@
                             <a:picLocks noChangeAspect="1" noChangeArrowheads="1"/>
                             <a:extLst>
                               <a:ext uri="{837473B0-CC2E-450a-ABE3-18F120FF3D37}">
-                                <a15:objectPr xmlns:a15="http://schemas.microsoft.com/office/drawing/2012/main" objectId="_1700641528" isActiveX="0" linkType=""/>
+                                <a15:objectPr xmlns:a15="http://schemas.microsoft.com/office/drawing/2012/main" objectId="_1700643088" isActiveX="0" linkType=""/>
                               </a:ext>
                             </a:extLst>
                           </pic:cNvPicPr>
@@ -6056,7 +6070,7 @@
                         <pic:spPr bwMode="auto">
                           <a:xfrm>
                             <a:off x="0" y="0"/>
-                            <a:ext cx="114300" cy="125730"/>
+                            <a:ext cx="114300" cy="127000"/>
                           </a:xfrm>
                           <a:prstGeom prst="rect">
                             <a:avLst/>
@@ -6092,18 +6106,18 @@
         <mc:AlternateContent>
           <mc:Choice Requires="v">
             <w:object w:dxaOrig="10pt" w:dyaOrig="12pt" w14:anchorId="39286615">
-              <v:shape id="_x0000_i1038" type="#_x0000_t75" style="width:9.9pt;height:12pt" o:ole="">
+              <v:shape id="_x0000_i1038" type="#_x0000_t75" style="width:10pt;height:12pt" o:ole="">
                 <v:imagedata r:id="rId31" o:title=""/>
               </v:shape>
-              <o:OLEObject Type="Embed" ProgID="Equation.DSMT4" ShapeID="_x0000_i1038" DrawAspect="Content" ObjectID="_1700641529" r:id="rId46"/>
+              <o:OLEObject Type="Embed" ProgID="Equation.DSMT4" ShapeID="_x0000_i1038" DrawAspect="Content" ObjectID="_1700643089" r:id="rId46"/>
             </w:object>
           </mc:Choice>
           <mc:Fallback>
             <w:object>
               <w:drawing>
-                <wp:inline distT="0" distB="0" distL="0" distR="0" wp14:anchorId="6BE95AC1" wp14:editId="45218583">
-                  <wp:extent cx="125730" cy="152400"/>
-                  <wp:effectExtent l="0" t="0" r="7620" b="0"/>
+                <wp:inline distT="0" distB="0" distL="0" distR="0" wp14:anchorId="1A00F348" wp14:editId="009CC27A">
+                  <wp:extent cx="127000" cy="152400"/>
+                  <wp:effectExtent l="0" t="0" r="6350" b="0"/>
                   <wp:docPr id="14" name="Object 14"/>
                   <wp:cNvGraphicFramePr>
                     <a:graphicFrameLocks xmlns:a="http://purl.oclc.org/ooxml/drawingml/main" noChangeAspect="1"/>
@@ -6117,7 +6131,7 @@
                             <a:picLocks noChangeAspect="1" noChangeArrowheads="1"/>
                             <a:extLst>
                               <a:ext uri="{837473B0-CC2E-450a-ABE3-18F120FF3D37}">
-                                <a15:objectPr xmlns:a15="http://schemas.microsoft.com/office/drawing/2012/main" objectId="_1700641529" isActiveX="0" linkType=""/>
+                                <a15:objectPr xmlns:a15="http://schemas.microsoft.com/office/drawing/2012/main" objectId="_1700643089" isActiveX="0" linkType=""/>
                               </a:ext>
                             </a:extLst>
                           </pic:cNvPicPr>
@@ -6138,7 +6152,7 @@
                         <pic:spPr bwMode="auto">
                           <a:xfrm>
                             <a:off x="0" y="0"/>
-                            <a:ext cx="125730" cy="152400"/>
+                            <a:ext cx="127000" cy="152400"/>
                           </a:xfrm>
                           <a:prstGeom prst="rect">
                             <a:avLst/>
@@ -6182,18 +6196,18 @@
         <mc:AlternateContent>
           <mc:Choice Requires="v">
             <w:object w:dxaOrig="45pt" w:dyaOrig="16pt" w14:anchorId="6BB07589">
-              <v:shape id="_x0000_i1039" type="#_x0000_t75" style="width:45pt;height:15.9pt" o:ole="">
+              <v:shape id="_x0000_i1039" type="#_x0000_t75" style="width:45pt;height:16pt" o:ole="">
                 <v:imagedata r:id="rId47" o:title=""/>
               </v:shape>
-              <o:OLEObject Type="Embed" ProgID="Equation.DSMT4" ShapeID="_x0000_i1039" DrawAspect="Content" ObjectID="_1700641530" r:id="rId48"/>
+              <o:OLEObject Type="Embed" ProgID="Equation.DSMT4" ShapeID="_x0000_i1039" DrawAspect="Content" ObjectID="_1700643090" r:id="rId48"/>
             </w:object>
           </mc:Choice>
           <mc:Fallback>
             <w:object>
               <w:drawing>
-                <wp:inline distT="0" distB="0" distL="0" distR="0" wp14:anchorId="36C4A115" wp14:editId="5896A70E">
-                  <wp:extent cx="571500" cy="201930"/>
-                  <wp:effectExtent l="0" t="0" r="0" b="7620"/>
+                <wp:inline distT="0" distB="0" distL="0" distR="0" wp14:anchorId="1E6D3893" wp14:editId="7F9A7CF7">
+                  <wp:extent cx="571500" cy="203200"/>
+                  <wp:effectExtent l="0" t="0" r="0" b="6350"/>
                   <wp:docPr id="15" name="Object 15"/>
                   <wp:cNvGraphicFramePr>
                     <a:graphicFrameLocks xmlns:a="http://purl.oclc.org/ooxml/drawingml/main" noChangeAspect="1"/>
@@ -6207,7 +6221,7 @@
                             <a:picLocks noChangeAspect="1" noChangeArrowheads="1"/>
                             <a:extLst>
                               <a:ext uri="{837473B0-CC2E-450a-ABE3-18F120FF3D37}">
-                                <a15:objectPr xmlns:a15="http://schemas.microsoft.com/office/drawing/2012/main" objectId="_1700641530" isActiveX="0" linkType=""/>
+                                <a15:objectPr xmlns:a15="http://schemas.microsoft.com/office/drawing/2012/main" objectId="_1700643090" isActiveX="0" linkType=""/>
                               </a:ext>
                             </a:extLst>
                           </pic:cNvPicPr>
@@ -6228,7 +6242,7 @@
                         <pic:spPr bwMode="auto">
                           <a:xfrm>
                             <a:off x="0" y="0"/>
-                            <a:ext cx="571500" cy="201930"/>
+                            <a:ext cx="571500" cy="203200"/>
                           </a:xfrm>
                           <a:prstGeom prst="rect">
                             <a:avLst/>
@@ -6264,18 +6278,18 @@
         <mc:AlternateContent>
           <mc:Choice Requires="v">
             <w:object w:dxaOrig="47pt" w:dyaOrig="16pt" w14:anchorId="0A14EA55">
-              <v:shape id="_x0000_i1040" type="#_x0000_t75" style="width:47.1pt;height:15.9pt" o:ole="">
+              <v:shape id="_x0000_i1040" type="#_x0000_t75" style="width:47pt;height:16pt" o:ole="">
                 <v:imagedata r:id="rId50" o:title=""/>
               </v:shape>
-              <o:OLEObject Type="Embed" ProgID="Equation.DSMT4" ShapeID="_x0000_i1040" DrawAspect="Content" ObjectID="_1700641531" r:id="rId51"/>
+              <o:OLEObject Type="Embed" ProgID="Equation.DSMT4" ShapeID="_x0000_i1040" DrawAspect="Content" ObjectID="_1700643091" r:id="rId51"/>
             </w:object>
           </mc:Choice>
           <mc:Fallback>
             <w:object>
               <w:drawing>
-                <wp:inline distT="0" distB="0" distL="0" distR="0" wp14:anchorId="2DFA7114" wp14:editId="2AE10ECD">
-                  <wp:extent cx="598170" cy="201930"/>
-                  <wp:effectExtent l="0" t="0" r="0" b="7620"/>
+                <wp:inline distT="0" distB="0" distL="0" distR="0" wp14:anchorId="597E6435" wp14:editId="0111DAD8">
+                  <wp:extent cx="596900" cy="203200"/>
+                  <wp:effectExtent l="0" t="0" r="0" b="6350"/>
                   <wp:docPr id="16" name="Object 16"/>
                   <wp:cNvGraphicFramePr>
                     <a:graphicFrameLocks xmlns:a="http://purl.oclc.org/ooxml/drawingml/main" noChangeAspect="1"/>
@@ -6289,7 +6303,7 @@
                             <a:picLocks noChangeAspect="1" noChangeArrowheads="1"/>
                             <a:extLst>
                               <a:ext uri="{837473B0-CC2E-450a-ABE3-18F120FF3D37}">
-                                <a15:objectPr xmlns:a15="http://schemas.microsoft.com/office/drawing/2012/main" objectId="_1700641531" isActiveX="0" linkType=""/>
+                                <a15:objectPr xmlns:a15="http://schemas.microsoft.com/office/drawing/2012/main" objectId="_1700643091" isActiveX="0" linkType=""/>
                               </a:ext>
                             </a:extLst>
                           </pic:cNvPicPr>
@@ -6310,7 +6324,7 @@
                         <pic:spPr bwMode="auto">
                           <a:xfrm>
                             <a:off x="0" y="0"/>
-                            <a:ext cx="598170" cy="201930"/>
+                            <a:ext cx="596900" cy="203200"/>
                           </a:xfrm>
                           <a:prstGeom prst="rect">
                             <a:avLst/>
@@ -6354,18 +6368,18 @@
         <mc:AlternateContent>
           <mc:Choice Requires="v">
             <w:object w:dxaOrig="10pt" w:dyaOrig="11pt" w14:anchorId="1B1ACAF6">
-              <v:shape id="_x0000_i1041" type="#_x0000_t75" style="width:9.9pt;height:11.1pt" o:ole="">
+              <v:shape id="_x0000_i1041" type="#_x0000_t75" style="width:10pt;height:11pt" o:ole="">
                 <v:imagedata r:id="rId53" o:title=""/>
               </v:shape>
-              <o:OLEObject Type="Embed" ProgID="Equation.DSMT4" ShapeID="_x0000_i1041" DrawAspect="Content" ObjectID="_1700641532" r:id="rId54"/>
+              <o:OLEObject Type="Embed" ProgID="Equation.DSMT4" ShapeID="_x0000_i1041" DrawAspect="Content" ObjectID="_1700643092" r:id="rId54"/>
             </w:object>
           </mc:Choice>
           <mc:Fallback>
             <w:object>
               <w:drawing>
-                <wp:inline distT="0" distB="0" distL="0" distR="0" wp14:anchorId="3FF0A79B" wp14:editId="14DF7460">
-                  <wp:extent cx="125730" cy="140970"/>
-                  <wp:effectExtent l="0" t="0" r="7620" b="0"/>
+                <wp:inline distT="0" distB="0" distL="0" distR="0" wp14:anchorId="6D5CBD79" wp14:editId="5854AD25">
+                  <wp:extent cx="127000" cy="139700"/>
+                  <wp:effectExtent l="0" t="0" r="6350" b="0"/>
                   <wp:docPr id="17" name="Object 17"/>
                   <wp:cNvGraphicFramePr>
                     <a:graphicFrameLocks xmlns:a="http://purl.oclc.org/ooxml/drawingml/main" noChangeAspect="1"/>
@@ -6379,7 +6393,7 @@
                             <a:picLocks noChangeAspect="1" noChangeArrowheads="1"/>
                             <a:extLst>
                               <a:ext uri="{837473B0-CC2E-450a-ABE3-18F120FF3D37}">
-                                <a15:objectPr xmlns:a15="http://schemas.microsoft.com/office/drawing/2012/main" objectId="_1700641532" isActiveX="0" linkType=""/>
+                                <a15:objectPr xmlns:a15="http://schemas.microsoft.com/office/drawing/2012/main" objectId="_1700643092" isActiveX="0" linkType=""/>
                               </a:ext>
                             </a:extLst>
                           </pic:cNvPicPr>
@@ -6400,7 +6414,7 @@
                         <pic:spPr bwMode="auto">
                           <a:xfrm>
                             <a:off x="0" y="0"/>
-                            <a:ext cx="125730" cy="140970"/>
+                            <a:ext cx="127000" cy="139700"/>
                           </a:xfrm>
                           <a:prstGeom prst="rect">
                             <a:avLst/>
@@ -6436,18 +6450,18 @@
         <mc:AlternateContent>
           <mc:Choice Requires="v">
             <w:object w:dxaOrig="65pt" w:dyaOrig="13pt" w14:anchorId="4F7116D7">
-              <v:shape id="_x0000_i1042" type="#_x0000_t75" style="width:65.1pt;height:12.9pt" o:ole="">
+              <v:shape id="_x0000_i1042" type="#_x0000_t75" style="width:65pt;height:13pt" o:ole="">
                 <v:imagedata r:id="rId56" o:title=""/>
               </v:shape>
-              <o:OLEObject Type="Embed" ProgID="Equation.DSMT4" ShapeID="_x0000_i1042" DrawAspect="Content" ObjectID="_1700641533" r:id="rId57"/>
+              <o:OLEObject Type="Embed" ProgID="Equation.DSMT4" ShapeID="_x0000_i1042" DrawAspect="Content" ObjectID="_1700643093" r:id="rId57"/>
             </w:object>
           </mc:Choice>
           <mc:Fallback>
             <w:object>
               <w:drawing>
-                <wp:inline distT="0" distB="0" distL="0" distR="0" wp14:anchorId="68043038" wp14:editId="47B19E09">
-                  <wp:extent cx="826770" cy="163830"/>
-                  <wp:effectExtent l="0" t="0" r="0" b="7620"/>
+                <wp:inline distT="0" distB="0" distL="0" distR="0" wp14:anchorId="269F884D" wp14:editId="3EFB7FF4">
+                  <wp:extent cx="825500" cy="165100"/>
+                  <wp:effectExtent l="0" t="0" r="0" b="6350"/>
                   <wp:docPr id="18" name="Object 18"/>
                   <wp:cNvGraphicFramePr>
                     <a:graphicFrameLocks xmlns:a="http://purl.oclc.org/ooxml/drawingml/main" noChangeAspect="1"/>
@@ -6461,7 +6475,7 @@
                             <a:picLocks noChangeAspect="1" noChangeArrowheads="1"/>
                             <a:extLst>
                               <a:ext uri="{837473B0-CC2E-450a-ABE3-18F120FF3D37}">
-                                <a15:objectPr xmlns:a15="http://schemas.microsoft.com/office/drawing/2012/main" objectId="_1700641533" isActiveX="0" linkType=""/>
+                                <a15:objectPr xmlns:a15="http://schemas.microsoft.com/office/drawing/2012/main" objectId="_1700643093" isActiveX="0" linkType=""/>
                               </a:ext>
                             </a:extLst>
                           </pic:cNvPicPr>
@@ -6482,7 +6496,7 @@
                         <pic:spPr bwMode="auto">
                           <a:xfrm>
                             <a:off x="0" y="0"/>
-                            <a:ext cx="826770" cy="163830"/>
+                            <a:ext cx="825500" cy="165100"/>
                           </a:xfrm>
                           <a:prstGeom prst="rect">
                             <a:avLst/>
@@ -6529,13 +6543,13 @@
               <v:shape id="_x0000_i1043" type="#_x0000_t75" style="width:39pt;height:15pt" o:ole="">
                 <v:imagedata r:id="rId59" o:title=""/>
               </v:shape>
-              <o:OLEObject Type="Embed" ProgID="Equation.DSMT4" ShapeID="_x0000_i1043" DrawAspect="Content" ObjectID="_1700641534" r:id="rId60"/>
+              <o:OLEObject Type="Embed" ProgID="Equation.DSMT4" ShapeID="_x0000_i1043" DrawAspect="Content" ObjectID="_1700643094" r:id="rId60"/>
             </w:object>
           </mc:Choice>
           <mc:Fallback>
             <w:object>
               <w:drawing>
-                <wp:inline distT="0" distB="0" distL="0" distR="0" wp14:anchorId="3C7E6ACC" wp14:editId="4881B47F">
+                <wp:inline distT="0" distB="0" distL="0" distR="0" wp14:anchorId="72496780" wp14:editId="42E9E926">
                   <wp:extent cx="495300" cy="190500"/>
                   <wp:effectExtent l="0" t="0" r="0" b="0"/>
                   <wp:docPr id="19" name="Object 19"/>
@@ -6551,7 +6565,7 @@
                             <a:picLocks noChangeAspect="1" noChangeArrowheads="1"/>
                             <a:extLst>
                               <a:ext uri="{837473B0-CC2E-450a-ABE3-18F120FF3D37}">
-                                <a15:objectPr xmlns:a15="http://schemas.microsoft.com/office/drawing/2012/main" objectId="_1700641534" isActiveX="0" linkType=""/>
+                                <a15:objectPr xmlns:a15="http://schemas.microsoft.com/office/drawing/2012/main" objectId="_1700643094" isActiveX="0" linkType=""/>
                               </a:ext>
                             </a:extLst>
                           </pic:cNvPicPr>
@@ -6608,18 +6622,18 @@
         <mc:AlternateContent>
           <mc:Choice Requires="v">
             <w:object w:dxaOrig="40pt" w:dyaOrig="15pt" w14:anchorId="73D5F4D8">
-              <v:shape id="_x0000_i1044" type="#_x0000_t75" style="width:39.9pt;height:15pt" o:ole="">
+              <v:shape id="_x0000_i1044" type="#_x0000_t75" style="width:40pt;height:15pt" o:ole="">
                 <v:imagedata r:id="rId62" o:title=""/>
               </v:shape>
-              <o:OLEObject Type="Embed" ProgID="Equation.DSMT4" ShapeID="_x0000_i1044" DrawAspect="Content" ObjectID="_1700641535" r:id="rId63"/>
+              <o:OLEObject Type="Embed" ProgID="Equation.DSMT4" ShapeID="_x0000_i1044" DrawAspect="Content" ObjectID="_1700643095" r:id="rId63"/>
             </w:object>
           </mc:Choice>
           <mc:Fallback>
             <w:object>
               <w:drawing>
-                <wp:inline distT="0" distB="0" distL="0" distR="0" wp14:anchorId="437B7F2A" wp14:editId="2066D4CA">
-                  <wp:extent cx="506730" cy="190500"/>
-                  <wp:effectExtent l="0" t="0" r="7620" b="0"/>
+                <wp:inline distT="0" distB="0" distL="0" distR="0" wp14:anchorId="6F03E785" wp14:editId="7FF5757C">
+                  <wp:extent cx="508000" cy="190500"/>
+                  <wp:effectExtent l="0" t="0" r="6350" b="0"/>
                   <wp:docPr id="20" name="Object 20"/>
                   <wp:cNvGraphicFramePr>
                     <a:graphicFrameLocks xmlns:a="http://purl.oclc.org/ooxml/drawingml/main" noChangeAspect="1"/>
@@ -6633,7 +6647,7 @@
                             <a:picLocks noChangeAspect="1" noChangeArrowheads="1"/>
                             <a:extLst>
                               <a:ext uri="{837473B0-CC2E-450a-ABE3-18F120FF3D37}">
-                                <a15:objectPr xmlns:a15="http://schemas.microsoft.com/office/drawing/2012/main" objectId="_1700641535" isActiveX="0" linkType=""/>
+                                <a15:objectPr xmlns:a15="http://schemas.microsoft.com/office/drawing/2012/main" objectId="_1700643095" isActiveX="0" linkType=""/>
                               </a:ext>
                             </a:extLst>
                           </pic:cNvPicPr>
@@ -6654,7 +6668,7 @@
                         <pic:spPr bwMode="auto">
                           <a:xfrm>
                             <a:off x="0" y="0"/>
-                            <a:ext cx="506730" cy="190500"/>
+                            <a:ext cx="508000" cy="190500"/>
                           </a:xfrm>
                           <a:prstGeom prst="rect">
                             <a:avLst/>
@@ -7861,6 +7875,7 @@
                 <w:szCs w:val="16"/>
                 <w:lang w:eastAsia="en-GB"/>
               </w:rPr>
+              <w:lastRenderedPageBreak/>
               <w:drawing>
                 <wp:inline distT="0" distB="0" distL="0" distR="0" wp14:anchorId="3A0FDB5B" wp14:editId="0D5EF31A">
                   <wp:extent cx="853440" cy="381635"/>
@@ -8308,7 +8323,6 @@
           <w:szCs w:val="25"/>
           <w:lang w:val="en-US" w:bidi="th-TH"/>
         </w:rPr>
-        <w:lastRenderedPageBreak/>
         <w:tab/>
         <w:t xml:space="preserve">The result of super resolution images in Table I is not much different by human vision. So, different of image quality can be observed in graph </w:t>
       </w:r>
@@ -13932,7 +13946,6 @@
           <w:color w:val="000000" w:themeColor="text1"/>
           <w:lang w:val="en-US"/>
         </w:rPr>
-        <w:lastRenderedPageBreak/>
         <w:drawing>
           <wp:inline distT="0" distB="0" distL="0" distR="0" wp14:anchorId="4DF1385F" wp14:editId="3A0C618A">
             <wp:extent cx="3089910" cy="2229485"/>
@@ -14568,6 +14581,7 @@
           <w:szCs w:val="20"/>
           <w:lang w:bidi="th-TH"/>
         </w:rPr>
+        <w:lastRenderedPageBreak/>
         <w:t>Example of low resolution and super resolution images</w:t>
       </w:r>
     </w:p>

</xml_diff>